<commit_message>
Edicion de la pregunta 55
La cambien en 2 preguntas ya que la 57 y la 60 la cubrian bastante bien,
revisar las nuevas preguntas 55 y 56 si les paresen buenas
</commit_message>
<xml_diff>
--- a/Documentacion/Borrador de entrevista.docx
+++ b/Documentacion/Borrador de entrevista.docx
@@ -1004,60 +1004,75 @@
         </w:numPr>
       </w:pPr>
       <w:r>
-        <w:t>¿Cómo quieren que se vea la aplicación? //CONCRETAR ESTA</w:t>
-      </w:r>
-    </w:p>
-    <w:p>
-      <w:pPr>
-        <w:pStyle w:val="Prrafodelista"/>
-        <w:numPr>
-          <w:ilvl w:val="0"/>
-          <w:numId w:val="2"/>
-        </w:numPr>
-      </w:pPr>
-      <w:r>
-        <w:t>¿Qué cosas se podrían ver al abrir la aplicación? (login, caja de búsqueda…)</w:t>
-      </w:r>
-    </w:p>
-    <w:p>
-      <w:pPr>
-        <w:pStyle w:val="Prrafodelista"/>
-        <w:numPr>
-          <w:ilvl w:val="0"/>
-          <w:numId w:val="2"/>
-        </w:numPr>
-      </w:pPr>
-      <w:r>
-        <w:t>¿Cómo se muestran los resultados de las búsquedas?</w:t>
-      </w:r>
-    </w:p>
-    <w:p>
-      <w:pPr>
-        <w:pStyle w:val="Prrafodelista"/>
-        <w:numPr>
-          <w:ilvl w:val="0"/>
-          <w:numId w:val="2"/>
-        </w:numPr>
-      </w:pPr>
-      <w:r>
-        <w:t>¿Qué acciones se pueden hacer sobre la lista de resultados?</w:t>
-      </w:r>
-    </w:p>
-    <w:p>
-      <w:pPr>
-        <w:pStyle w:val="Prrafodelista"/>
-        <w:numPr>
-          <w:ilvl w:val="0"/>
-          <w:numId w:val="2"/>
-        </w:numPr>
-      </w:pPr>
-      <w:r>
-        <w:t>¿Hay algo que quieran que esté siempre visible? (logo, login</w:t>
+        <w:t>¿Cómo se imaginan el diseño de la aplicación?</w:t>
+      </w:r>
+    </w:p>
+    <w:p>
+      <w:pPr>
+        <w:pStyle w:val="Prrafodelista"/>
+        <w:numPr>
+          <w:ilvl w:val="0"/>
+          <w:numId w:val="2"/>
+        </w:numPr>
+      </w:pPr>
+      <w:r>
+        <w:t>¿Qué</w:t>
       </w:r>
       <w:bookmarkStart w:id="0" w:name="_GoBack"/>
       <w:bookmarkEnd w:id="0"/>
       <w:r>
-        <w:t>, caja de búsqueda…)</w:t>
+        <w:t xml:space="preserve"> facilidades de navegación querrían que aparezcan?</w:t>
+      </w:r>
+      <w:r>
+        <w:t xml:space="preserve"> </w:t>
+      </w:r>
+    </w:p>
+    <w:p>
+      <w:pPr>
+        <w:pStyle w:val="Prrafodelista"/>
+        <w:numPr>
+          <w:ilvl w:val="0"/>
+          <w:numId w:val="2"/>
+        </w:numPr>
+      </w:pPr>
+      <w:r>
+        <w:t>¿Qué cosas se podrían ver al abrir la aplicación? (login, caja de búsqueda…)</w:t>
+      </w:r>
+    </w:p>
+    <w:p>
+      <w:pPr>
+        <w:pStyle w:val="Prrafodelista"/>
+        <w:numPr>
+          <w:ilvl w:val="0"/>
+          <w:numId w:val="2"/>
+        </w:numPr>
+      </w:pPr>
+      <w:r>
+        <w:t>¿Cómo se muestran los resultados de las búsquedas?</w:t>
+      </w:r>
+    </w:p>
+    <w:p>
+      <w:pPr>
+        <w:pStyle w:val="Prrafodelista"/>
+        <w:numPr>
+          <w:ilvl w:val="0"/>
+          <w:numId w:val="2"/>
+        </w:numPr>
+      </w:pPr>
+      <w:r>
+        <w:t>¿Qué acciones se pueden hacer sobre la lista de resultados?</w:t>
+      </w:r>
+    </w:p>
+    <w:p>
+      <w:pPr>
+        <w:pStyle w:val="Prrafodelista"/>
+        <w:numPr>
+          <w:ilvl w:val="0"/>
+          <w:numId w:val="2"/>
+        </w:numPr>
+      </w:pPr>
+      <w:r>
+        <w:t>¿Hay algo que quieran que esté siempre visible? (logo, login, caja de búsqueda…)</w:t>
       </w:r>
     </w:p>
     <w:p>

</xml_diff>

<commit_message>
Números de la lista de preguntas
En la segunda parte de las preguntas los números volvían a empezar.
</commit_message>
<xml_diff>
--- a/Documentacion/Borrador de entrevista.docx
+++ b/Documentacion/Borrador de entrevista.docx
@@ -23,7 +23,7 @@
         <w:pStyle w:val="Prrafodelista"/>
         <w:numPr>
           <w:ilvl w:val="0"/>
-          <w:numId w:val="1"/>
+          <w:numId w:val="2"/>
         </w:numPr>
       </w:pPr>
       <w:r>
@@ -35,7 +35,7 @@
         <w:pStyle w:val="Prrafodelista"/>
         <w:numPr>
           <w:ilvl w:val="0"/>
-          <w:numId w:val="1"/>
+          <w:numId w:val="2"/>
         </w:numPr>
       </w:pPr>
       <w:r>
@@ -47,7 +47,7 @@
         <w:pStyle w:val="Prrafodelista"/>
         <w:numPr>
           <w:ilvl w:val="0"/>
-          <w:numId w:val="1"/>
+          <w:numId w:val="2"/>
         </w:numPr>
       </w:pPr>
       <w:r>
@@ -59,7 +59,7 @@
         <w:pStyle w:val="Prrafodelista"/>
         <w:numPr>
           <w:ilvl w:val="0"/>
-          <w:numId w:val="1"/>
+          <w:numId w:val="2"/>
         </w:numPr>
       </w:pPr>
       <w:r>
@@ -1016,119 +1016,119 @@
         </w:numPr>
       </w:pPr>
       <w:r>
-        <w:t>¿Qué</w:t>
+        <w:t>¿Qué facilidades de navegación querrían que aparezcan?</w:t>
+      </w:r>
+      <w:r>
+        <w:t xml:space="preserve"> </w:t>
+      </w:r>
+    </w:p>
+    <w:p>
+      <w:pPr>
+        <w:pStyle w:val="Prrafodelista"/>
+        <w:numPr>
+          <w:ilvl w:val="0"/>
+          <w:numId w:val="2"/>
+        </w:numPr>
+      </w:pPr>
+      <w:r>
+        <w:t>¿Qué cosas se podrían ver al abrir la aplicación? (login, caja de búsqueda…)</w:t>
+      </w:r>
+    </w:p>
+    <w:p>
+      <w:pPr>
+        <w:pStyle w:val="Prrafodelista"/>
+        <w:numPr>
+          <w:ilvl w:val="0"/>
+          <w:numId w:val="2"/>
+        </w:numPr>
+      </w:pPr>
+      <w:r>
+        <w:t>¿Cómo se muestran los resultados de las búsquedas?</w:t>
+      </w:r>
+    </w:p>
+    <w:p>
+      <w:pPr>
+        <w:pStyle w:val="Prrafodelista"/>
+        <w:numPr>
+          <w:ilvl w:val="0"/>
+          <w:numId w:val="2"/>
+        </w:numPr>
+      </w:pPr>
+      <w:r>
+        <w:t>¿Qué acciones se pueden hacer sobre la lista de resultados?</w:t>
+      </w:r>
+    </w:p>
+    <w:p>
+      <w:pPr>
+        <w:pStyle w:val="Prrafodelista"/>
+        <w:numPr>
+          <w:ilvl w:val="0"/>
+          <w:numId w:val="2"/>
+        </w:numPr>
+      </w:pPr>
+      <w:r>
+        <w:t>¿Hay algo que quieran que esté siempre visible? (logo, login, caja de búsqueda…)</w:t>
+      </w:r>
+    </w:p>
+    <w:p>
+      <w:pPr>
+        <w:pStyle w:val="Prrafodelista"/>
+        <w:numPr>
+          <w:ilvl w:val="0"/>
+          <w:numId w:val="2"/>
+        </w:numPr>
+      </w:pPr>
+      <w:r>
+        <w:t>¿Cómo sería el procedimiento paso a paso de la venta?</w:t>
+      </w:r>
+    </w:p>
+    <w:p>
+      <w:pPr>
+        <w:pStyle w:val="Prrafodelista"/>
+        <w:numPr>
+          <w:ilvl w:val="0"/>
+          <w:numId w:val="2"/>
+        </w:numPr>
+      </w:pPr>
+      <w:r>
+        <w:t>¿Qué información se solicitaría o se mostraría en cada paso?</w:t>
+      </w:r>
+    </w:p>
+    <w:p>
+      <w:pPr>
+        <w:pStyle w:val="Prrafodelista"/>
+        <w:numPr>
+          <w:ilvl w:val="0"/>
+          <w:numId w:val="2"/>
+        </w:numPr>
+      </w:pPr>
+      <w:r>
+        <w:t>¿Se puede contactar directamente con los administradores? (</w:t>
+      </w:r>
+      <w:proofErr w:type="spellStart"/>
+      <w:r>
+        <w:t>Ej</w:t>
+      </w:r>
+      <w:proofErr w:type="spellEnd"/>
+      <w:r>
+        <w:t>: formulario de consultas)</w:t>
+      </w:r>
+    </w:p>
+    <w:p>
+      <w:pPr>
+        <w:pStyle w:val="Prrafodelista"/>
+        <w:numPr>
+          <w:ilvl w:val="0"/>
+          <w:numId w:val="2"/>
+        </w:numPr>
+      </w:pPr>
+      <w:r>
+        <w:t>¿Hay que ten</w:t>
       </w:r>
       <w:bookmarkStart w:id="0" w:name="_GoBack"/>
       <w:bookmarkEnd w:id="0"/>
       <w:r>
-        <w:t xml:space="preserve"> facilidades de navegación querrían que aparezcan?</w:t>
-      </w:r>
-      <w:r>
-        <w:t xml:space="preserve"> </w:t>
-      </w:r>
-    </w:p>
-    <w:p>
-      <w:pPr>
-        <w:pStyle w:val="Prrafodelista"/>
-        <w:numPr>
-          <w:ilvl w:val="0"/>
-          <w:numId w:val="2"/>
-        </w:numPr>
-      </w:pPr>
-      <w:r>
-        <w:t>¿Qué cosas se podrían ver al abrir la aplicación? (login, caja de búsqueda…)</w:t>
-      </w:r>
-    </w:p>
-    <w:p>
-      <w:pPr>
-        <w:pStyle w:val="Prrafodelista"/>
-        <w:numPr>
-          <w:ilvl w:val="0"/>
-          <w:numId w:val="2"/>
-        </w:numPr>
-      </w:pPr>
-      <w:r>
-        <w:t>¿Cómo se muestran los resultados de las búsquedas?</w:t>
-      </w:r>
-    </w:p>
-    <w:p>
-      <w:pPr>
-        <w:pStyle w:val="Prrafodelista"/>
-        <w:numPr>
-          <w:ilvl w:val="0"/>
-          <w:numId w:val="2"/>
-        </w:numPr>
-      </w:pPr>
-      <w:r>
-        <w:t>¿Qué acciones se pueden hacer sobre la lista de resultados?</w:t>
-      </w:r>
-    </w:p>
-    <w:p>
-      <w:pPr>
-        <w:pStyle w:val="Prrafodelista"/>
-        <w:numPr>
-          <w:ilvl w:val="0"/>
-          <w:numId w:val="2"/>
-        </w:numPr>
-      </w:pPr>
-      <w:r>
-        <w:t>¿Hay algo que quieran que esté siempre visible? (logo, login, caja de búsqueda…)</w:t>
-      </w:r>
-    </w:p>
-    <w:p>
-      <w:pPr>
-        <w:pStyle w:val="Prrafodelista"/>
-        <w:numPr>
-          <w:ilvl w:val="0"/>
-          <w:numId w:val="2"/>
-        </w:numPr>
-      </w:pPr>
-      <w:r>
-        <w:t>¿Cómo sería el procedimiento paso a paso de la venta?</w:t>
-      </w:r>
-    </w:p>
-    <w:p>
-      <w:pPr>
-        <w:pStyle w:val="Prrafodelista"/>
-        <w:numPr>
-          <w:ilvl w:val="0"/>
-          <w:numId w:val="2"/>
-        </w:numPr>
-      </w:pPr>
-      <w:r>
-        <w:t>¿Qué información se solicitaría o se mostraría en cada paso?</w:t>
-      </w:r>
-    </w:p>
-    <w:p>
-      <w:pPr>
-        <w:pStyle w:val="Prrafodelista"/>
-        <w:numPr>
-          <w:ilvl w:val="0"/>
-          <w:numId w:val="2"/>
-        </w:numPr>
-      </w:pPr>
-      <w:r>
-        <w:t>¿Se puede contactar directamente con los administradores? (</w:t>
-      </w:r>
-      <w:proofErr w:type="spellStart"/>
-      <w:r>
-        <w:t>Ej</w:t>
-      </w:r>
-      <w:proofErr w:type="spellEnd"/>
-      <w:r>
-        <w:t>: formulario de consultas)</w:t>
-      </w:r>
-    </w:p>
-    <w:p>
-      <w:pPr>
-        <w:pStyle w:val="Prrafodelista"/>
-        <w:numPr>
-          <w:ilvl w:val="0"/>
-          <w:numId w:val="2"/>
-        </w:numPr>
-      </w:pPr>
-      <w:r>
-        <w:t>¿Hay que tener un apartado con datos de la empresa?</w:t>
+        <w:t>er un apartado con datos de la empresa?</w:t>
       </w:r>
     </w:p>
     <w:sectPr>

</xml_diff>